<commit_message>
“Entrega Final – laboratorio 5”
</commit_message>
<xml_diff>
--- a/Docs/Observaciones-Lab5.docx
+++ b/Docs/Observaciones-Lab5.docx
@@ -4,7 +4,7 @@
   <w:body>
     <w:p>
       <w:pPr>
-        <w:pStyle w:val="Title"/>
+        <w:pStyle w:val="Ttulo"/>
         <w:jc w:val="center"/>
         <w:rPr>
           <w:lang w:val="es-419"/>
@@ -47,7 +47,13 @@
         <w:rPr>
           <w:lang w:val="es-419"/>
         </w:rPr>
-        <w:t>Cod XXXX</w:t>
+        <w:t>C</w:t>
+      </w:r>
+      <w:r>
+        <w:rPr>
+          <w:lang w:val="es-419"/>
+        </w:rPr>
+        <w:t>od 202111458</w:t>
       </w:r>
     </w:p>
     <w:p>
@@ -68,7 +74,13 @@
         <w:rPr>
           <w:lang w:val="es-419"/>
         </w:rPr>
-        <w:t>2 Cod XXXX</w:t>
+        <w:t xml:space="preserve">2 Cod </w:t>
+      </w:r>
+      <w:r>
+        <w:rPr>
+          <w:lang w:val="es-419"/>
+        </w:rPr>
+        <w:t>202112324</w:t>
       </w:r>
     </w:p>
     <w:p>
@@ -82,7 +94,7 @@
     </w:p>
     <w:p>
       <w:pPr>
-        <w:pStyle w:val="ListParagraph"/>
+        <w:pStyle w:val="Prrafodelista"/>
         <w:numPr>
           <w:ilvl w:val="0"/>
           <w:numId w:val="1"/>
@@ -104,7 +116,59 @@
     </w:p>
     <w:p>
       <w:pPr>
-        <w:pStyle w:val="ListParagraph"/>
+        <w:pStyle w:val="Prrafodelista"/>
+        <w:spacing w:after="0"/>
+        <w:ind w:left="360"/>
+        <w:jc w:val="both"/>
+        <w:rPr>
+          <w:rFonts w:ascii="Dax-Regular" w:hAnsi="Dax-Regular"/>
+          <w:lang w:val="es-419"/>
+        </w:rPr>
+      </w:pPr>
+    </w:p>
+    <w:p>
+      <w:pPr>
+        <w:pStyle w:val="Prrafodelista"/>
+        <w:spacing w:after="0"/>
+        <w:ind w:left="360"/>
+        <w:jc w:val="both"/>
+        <w:rPr>
+          <w:rFonts w:ascii="Dax-Regular" w:hAnsi="Dax-Regular"/>
+          <w:lang w:val="es-419"/>
+        </w:rPr>
+      </w:pPr>
+      <w:r>
+        <w:rPr>
+          <w:rFonts w:ascii="Dax-Regular" w:hAnsi="Dax-Regular"/>
+          <w:lang w:val="es-419"/>
+        </w:rPr>
+        <w:t xml:space="preserve">La implementacion es </w:t>
+      </w:r>
+      <w:r>
+        <w:rPr>
+          <w:rFonts w:ascii="Dax-Regular" w:hAnsi="Dax-Regular"/>
+          <w:b/>
+          <w:bCs/>
+          <w:lang w:val="es-419"/>
+        </w:rPr>
+        <w:t>“Linear Chaining”</w:t>
+      </w:r>
+    </w:p>
+    <w:p>
+      <w:pPr>
+        <w:pStyle w:val="Prrafodelista"/>
+        <w:spacing w:after="0"/>
+        <w:ind w:left="360"/>
+        <w:jc w:val="both"/>
+        <w:rPr>
+          <w:rFonts w:ascii="Dax-Regular" w:hAnsi="Dax-Regular"/>
+          <w:lang w:val="es-419"/>
+        </w:rPr>
+      </w:pPr>
+    </w:p>
+    <w:p>
+      <w:pPr>
+        <w:pStyle w:val="Prrafodelista"/>
         <w:numPr>
           <w:ilvl w:val="0"/>
           <w:numId w:val="1"/>
@@ -126,7 +190,50 @@
     </w:p>
     <w:p>
       <w:pPr>
-        <w:pStyle w:val="ListParagraph"/>
+        <w:pStyle w:val="Prrafodelista"/>
+        <w:spacing w:after="0"/>
+        <w:ind w:left="360"/>
+        <w:jc w:val="both"/>
+        <w:rPr>
+          <w:rFonts w:ascii="Dax-Regular" w:hAnsi="Dax-Regular"/>
+          <w:lang w:val="es-419"/>
+        </w:rPr>
+      </w:pPr>
+    </w:p>
+    <w:p>
+      <w:pPr>
+        <w:pStyle w:val="Prrafodelista"/>
+        <w:spacing w:after="0"/>
+        <w:ind w:left="360"/>
+        <w:jc w:val="both"/>
+        <w:rPr>
+          <w:rFonts w:ascii="Dax-Regular" w:hAnsi="Dax-Regular"/>
+          <w:lang w:val="es-419"/>
+        </w:rPr>
+      </w:pPr>
+      <w:r>
+        <w:rPr>
+          <w:rFonts w:ascii="Dax-Regular" w:hAnsi="Dax-Regular"/>
+          <w:lang w:val="es-419"/>
+        </w:rPr>
+        <w:t>Inicialmente espera guardar 800 autores</w:t>
+      </w:r>
+    </w:p>
+    <w:p>
+      <w:pPr>
+        <w:pStyle w:val="Prrafodelista"/>
+        <w:spacing w:after="0"/>
+        <w:ind w:left="360"/>
+        <w:jc w:val="both"/>
+        <w:rPr>
+          <w:rFonts w:ascii="Dax-Regular" w:hAnsi="Dax-Regular"/>
+          <w:lang w:val="es-419"/>
+        </w:rPr>
+      </w:pPr>
+    </w:p>
+    <w:p>
+      <w:pPr>
+        <w:pStyle w:val="Prrafodelista"/>
         <w:numPr>
           <w:ilvl w:val="0"/>
           <w:numId w:val="1"/>
@@ -162,7 +269,50 @@
     </w:p>
     <w:p>
       <w:pPr>
-        <w:pStyle w:val="ListParagraph"/>
+        <w:pStyle w:val="Prrafodelista"/>
+        <w:spacing w:after="0"/>
+        <w:ind w:left="360"/>
+        <w:jc w:val="both"/>
+        <w:rPr>
+          <w:rFonts w:ascii="Dax-Regular" w:hAnsi="Dax-Regular"/>
+          <w:lang w:val="es-419"/>
+        </w:rPr>
+      </w:pPr>
+    </w:p>
+    <w:p>
+      <w:pPr>
+        <w:pStyle w:val="Prrafodelista"/>
+        <w:spacing w:after="0"/>
+        <w:ind w:left="360"/>
+        <w:jc w:val="both"/>
+        <w:rPr>
+          <w:rFonts w:ascii="Dax-Regular" w:hAnsi="Dax-Regular"/>
+          <w:lang w:val="es-419"/>
+        </w:rPr>
+      </w:pPr>
+      <w:r>
+        <w:rPr>
+          <w:rFonts w:ascii="Dax-Regular" w:hAnsi="Dax-Regular"/>
+          <w:lang w:val="es-419"/>
+        </w:rPr>
+        <w:t xml:space="preserve">El factor de carga maximo es de 4.0 </w:t>
+      </w:r>
+    </w:p>
+    <w:p>
+      <w:pPr>
+        <w:pStyle w:val="Prrafodelista"/>
+        <w:spacing w:after="0"/>
+        <w:ind w:left="360"/>
+        <w:jc w:val="both"/>
+        <w:rPr>
+          <w:rFonts w:ascii="Dax-Regular" w:hAnsi="Dax-Regular"/>
+          <w:lang w:val="es-419"/>
+        </w:rPr>
+      </w:pPr>
+    </w:p>
+    <w:p>
+      <w:pPr>
+        <w:pStyle w:val="Prrafodelista"/>
         <w:numPr>
           <w:ilvl w:val="0"/>
           <w:numId w:val="1"/>
@@ -200,12 +350,231 @@
     </w:p>
     <w:p>
       <w:pPr>
-        <w:pStyle w:val="ListParagraph"/>
+        <w:pStyle w:val="Prrafodelista"/>
+        <w:spacing w:after="0"/>
+        <w:ind w:left="360"/>
+        <w:jc w:val="both"/>
+        <w:rPr>
+          <w:rFonts w:ascii="Dax-Regular" w:hAnsi="Dax-Regular"/>
+          <w:lang w:val="es-419"/>
+        </w:rPr>
+      </w:pPr>
+    </w:p>
+    <w:p>
+      <w:pPr>
+        <w:pStyle w:val="Prrafodelista"/>
+        <w:spacing w:after="0"/>
+        <w:ind w:left="360"/>
+        <w:jc w:val="both"/>
+      </w:pPr>
+      <w:r>
+        <w:rPr>
+          <w:rFonts w:ascii="Dax-Regular" w:hAnsi="Dax-Regular"/>
+          <w:lang w:val="es-419"/>
+        </w:rPr>
+        <w:t xml:space="preserve">La instrucción </w:t>
+      </w:r>
+      <w:r>
+        <w:rPr>
+          <w:rFonts w:ascii="Dax-Regular" w:hAnsi="Dax-Regular"/>
+          <w:b/>
+          <w:bCs/>
+          <w:lang w:val="es-419"/>
+        </w:rPr>
+        <w:t>“mp.put()”</w:t>
+      </w:r>
+      <w:r>
+        <w:rPr>
+          <w:rFonts w:ascii="Dax-Regular" w:hAnsi="Dax-Regular"/>
+          <w:lang w:val="es-419"/>
+        </w:rPr>
+        <w:t xml:space="preserve"> agrega una pareja </w:t>
+      </w:r>
+      <w:r>
+        <w:rPr>
+          <w:rFonts w:ascii="Dax-Regular" w:hAnsi="Dax-Regular"/>
+          <w:lang w:val="es-419"/>
+        </w:rPr>
+        <w:t xml:space="preserve">de </w:t>
+      </w:r>
+      <w:r>
+        <w:rPr>
+          <w:rFonts w:ascii="Dax-Regular" w:hAnsi="Dax-Regular"/>
+          <w:lang w:val="es-419"/>
+        </w:rPr>
+        <w:t>datos provenientes de el catalogo de libros</w:t>
+      </w:r>
+      <w:r>
+        <w:rPr>
+          <w:rFonts w:ascii="Dax-Regular" w:hAnsi="Dax-Regular"/>
+          <w:lang w:val="es-419"/>
+        </w:rPr>
+        <w:t xml:space="preserve"> a un map especifico que en este caso es </w:t>
+      </w:r>
+      <w:r>
+        <w:rPr>
+          <w:rFonts w:ascii="Dax-Regular" w:hAnsi="Dax-Regular"/>
+          <w:b/>
+          <w:bCs/>
+          <w:lang w:val="es-419"/>
+        </w:rPr>
+        <w:t>“</w:t>
+      </w:r>
+      <w:r>
+        <w:rPr>
+          <w:rFonts w:ascii="Dax-Regular" w:hAnsi="Dax-Regular"/>
+          <w:b/>
+          <w:bCs/>
+          <w:lang w:val="es-419"/>
+        </w:rPr>
+        <w:t>catalog[‘booksIds’]</w:t>
+      </w:r>
+      <w:r>
+        <w:rPr>
+          <w:rFonts w:ascii="Dax-Regular" w:hAnsi="Dax-Regular"/>
+          <w:b/>
+          <w:bCs/>
+          <w:lang w:val="es-419"/>
+        </w:rPr>
+        <w:t>”</w:t>
+      </w:r>
+      <w:r>
+        <w:rPr>
+          <w:rFonts w:ascii="Dax-Regular" w:hAnsi="Dax-Regular"/>
+          <w:b/>
+          <w:bCs/>
+          <w:lang w:val="es-419"/>
+        </w:rPr>
+        <w:t xml:space="preserve">, </w:t>
+      </w:r>
+      <w:r>
+        <w:rPr>
+          <w:rFonts w:ascii="Dax-Regular" w:hAnsi="Dax-Regular"/>
+          <w:lang w:val="es-419"/>
+        </w:rPr>
+        <w:t xml:space="preserve">la pareja de datos son </w:t>
+      </w:r>
+      <w:r>
+        <w:rPr>
+          <w:rFonts w:ascii="Dax-Regular" w:hAnsi="Dax-Regular"/>
+          <w:lang w:val="es-419"/>
+        </w:rPr>
+        <w:t>elementos llave</w:t>
+      </w:r>
+      <w:r>
+        <w:rPr>
+          <w:rFonts w:ascii="Dax-Regular" w:hAnsi="Dax-Regular"/>
+          <w:lang w:val="es-419"/>
+        </w:rPr>
+        <w:t>-</w:t>
+      </w:r>
+      <w:r>
+        <w:rPr>
+          <w:rFonts w:ascii="Dax-Regular" w:hAnsi="Dax-Regular"/>
+          <w:lang w:val="es-419"/>
+        </w:rPr>
+        <w:t xml:space="preserve">valor en una tabla de hash teniendo como llave </w:t>
+      </w:r>
+      <w:r>
+        <w:rPr>
+          <w:rFonts w:ascii="Dax-Regular" w:hAnsi="Dax-Regular"/>
+          <w:b/>
+          <w:bCs/>
+          <w:lang w:val="es-419"/>
+        </w:rPr>
+        <w:t>“</w:t>
+      </w:r>
+      <w:r>
+        <w:rPr>
+          <w:rFonts w:ascii="Dax-Regular" w:hAnsi="Dax-Regular"/>
+          <w:b/>
+          <w:bCs/>
+          <w:lang w:val="es-419"/>
+        </w:rPr>
+        <w:t>book[‘goodreads_book_id’]</w:t>
+      </w:r>
+      <w:r>
+        <w:rPr>
+          <w:rFonts w:ascii="Dax-Regular" w:hAnsi="Dax-Regular"/>
+          <w:b/>
+          <w:bCs/>
+          <w:lang w:val="es-419"/>
+        </w:rPr>
+        <w:t>”</w:t>
+      </w:r>
+      <w:r>
+        <w:rPr>
+          <w:rFonts w:ascii="Dax-Regular" w:hAnsi="Dax-Regular"/>
+          <w:lang w:val="es-419"/>
+        </w:rPr>
+        <w:t xml:space="preserve"> </w:t>
+      </w:r>
+      <w:r>
+        <w:t>y</w:t>
+      </w:r>
+      <w:r>
+        <w:t xml:space="preserve"> </w:t>
+      </w:r>
+      <w:proofErr w:type="spellStart"/>
+      <w:r>
+        <w:t>como</w:t>
+      </w:r>
+      <w:proofErr w:type="spellEnd"/>
+      <w:r>
+        <w:t xml:space="preserve"> valor </w:t>
+      </w:r>
+      <w:r>
+        <w:rPr>
+          <w:b/>
+          <w:bCs/>
+        </w:rPr>
+        <w:t>“</w:t>
+      </w:r>
+      <w:r>
+        <w:rPr>
+          <w:b/>
+          <w:bCs/>
+        </w:rPr>
+        <w:t>book</w:t>
+      </w:r>
+      <w:r>
+        <w:rPr>
+          <w:b/>
+          <w:bCs/>
+        </w:rPr>
+        <w:t>”</w:t>
+      </w:r>
+      <w:r>
+        <w:rPr>
+          <w:b/>
+          <w:bCs/>
+        </w:rPr>
+        <w:t>.</w:t>
+      </w:r>
+      <w:r>
+        <w:t xml:space="preserve"> </w:t>
+      </w:r>
+    </w:p>
+    <w:p>
+      <w:pPr>
+        <w:pStyle w:val="Prrafodelista"/>
+        <w:spacing w:after="0"/>
+        <w:ind w:left="360"/>
+        <w:jc w:val="both"/>
+        <w:rPr>
+          <w:rFonts w:ascii="Dax-Regular" w:hAnsi="Dax-Regular"/>
+          <w:lang w:val="es-419"/>
+        </w:rPr>
+      </w:pPr>
+    </w:p>
+    <w:p>
+      <w:pPr>
+        <w:pStyle w:val="Prrafodelista"/>
         <w:numPr>
           <w:ilvl w:val="0"/>
           <w:numId w:val="1"/>
         </w:numPr>
-        <w:spacing w:after="0"/>
+        <w:spacing w:after="0" w:line="240" w:lineRule="auto"/>
         <w:jc w:val="both"/>
         <w:rPr>
           <w:rFonts w:ascii="Dax-Regular" w:hAnsi="Dax-Regular"/>
@@ -233,7 +602,47 @@
           <w:bCs/>
           <w:lang w:val="es-ES"/>
         </w:rPr>
-        <w:t>“book[‘goodreads_book_id’]”</w:t>
+        <w:t>“</w:t>
+      </w:r>
+      <w:proofErr w:type="spellStart"/>
+      <w:r>
+        <w:rPr>
+          <w:rFonts w:ascii="Dax-Regular" w:hAnsi="Dax-Regular"/>
+          <w:b/>
+          <w:bCs/>
+          <w:lang w:val="es-ES"/>
+        </w:rPr>
+        <w:t>book</w:t>
+      </w:r>
+      <w:proofErr w:type="spellEnd"/>
+      <w:r>
+        <w:rPr>
+          <w:rFonts w:ascii="Dax-Regular" w:hAnsi="Dax-Regular"/>
+          <w:b/>
+          <w:bCs/>
+          <w:lang w:val="es-ES"/>
+        </w:rPr>
+        <w:t>[‘</w:t>
+      </w:r>
+      <w:proofErr w:type="spellStart"/>
+      <w:r>
+        <w:rPr>
+          <w:rFonts w:ascii="Dax-Regular" w:hAnsi="Dax-Regular"/>
+          <w:b/>
+          <w:bCs/>
+          <w:lang w:val="es-ES"/>
+        </w:rPr>
+        <w:t>goodreads_book_id</w:t>
+      </w:r>
+      <w:proofErr w:type="spellEnd"/>
+      <w:r>
+        <w:rPr>
+          <w:rFonts w:ascii="Dax-Regular" w:hAnsi="Dax-Regular"/>
+          <w:b/>
+          <w:bCs/>
+          <w:lang w:val="es-ES"/>
+        </w:rPr>
+        <w:t>’]”</w:t>
       </w:r>
       <w:r>
         <w:rPr>
@@ -245,12 +654,80 @@
     </w:p>
     <w:p>
       <w:pPr>
-        <w:pStyle w:val="ListParagraph"/>
+        <w:pStyle w:val="Prrafodelista"/>
+        <w:spacing w:after="0" w:line="240" w:lineRule="auto"/>
+        <w:ind w:left="360"/>
+        <w:jc w:val="both"/>
+        <w:rPr>
+          <w:rFonts w:ascii="Dax-Regular" w:hAnsi="Dax-Regular"/>
+          <w:lang w:val="es-419"/>
+        </w:rPr>
+      </w:pPr>
+    </w:p>
+    <w:p>
+      <w:pPr>
+        <w:pStyle w:val="Prrafodelista"/>
+        <w:spacing w:after="0" w:line="240" w:lineRule="auto"/>
+        <w:ind w:left="360"/>
+        <w:jc w:val="both"/>
+        <w:rPr>
+          <w:rFonts w:ascii="Dax-Regular" w:hAnsi="Dax-Regular"/>
+          <w:lang w:val="es-419"/>
+        </w:rPr>
+      </w:pPr>
+      <w:r>
+        <w:rPr>
+          <w:rFonts w:ascii="Dax-Regular" w:hAnsi="Dax-Regular"/>
+          <w:b/>
+          <w:bCs/>
+          <w:lang w:val="es-419"/>
+        </w:rPr>
+        <w:t>“book[‘goodreads_book_id’</w:t>
+      </w:r>
+      <w:r>
+        <w:rPr>
+          <w:rFonts w:ascii="Dax-Regular" w:hAnsi="Dax-Regular"/>
+          <w:b/>
+          <w:bCs/>
+          <w:lang w:val="es-419"/>
+        </w:rPr>
+        <w:t>]”</w:t>
+      </w:r>
+      <w:r>
+        <w:rPr>
+          <w:rFonts w:ascii="Dax-Regular" w:hAnsi="Dax-Regular"/>
+          <w:lang w:val="es-419"/>
+        </w:rPr>
+        <w:t xml:space="preserve"> </w:t>
+      </w:r>
+      <w:r>
+        <w:rPr>
+          <w:rFonts w:ascii="Dax-Regular" w:hAnsi="Dax-Regular"/>
+          <w:lang w:val="es-419"/>
+        </w:rPr>
+        <w:t>es la llave donde se asiganara un valor dentro de el map.</w:t>
+      </w:r>
+    </w:p>
+    <w:p>
+      <w:pPr>
+        <w:pStyle w:val="Prrafodelista"/>
+        <w:spacing w:after="0" w:line="240" w:lineRule="auto"/>
+        <w:ind w:left="360"/>
+        <w:jc w:val="both"/>
+        <w:rPr>
+          <w:rFonts w:ascii="Dax-Regular" w:hAnsi="Dax-Regular"/>
+          <w:lang w:val="es-419"/>
+        </w:rPr>
+      </w:pPr>
+    </w:p>
+    <w:p>
+      <w:pPr>
+        <w:pStyle w:val="Prrafodelista"/>
         <w:numPr>
           <w:ilvl w:val="0"/>
           <w:numId w:val="1"/>
         </w:numPr>
-        <w:spacing w:after="0"/>
+        <w:spacing w:after="0" w:line="240" w:lineRule="auto"/>
         <w:jc w:val="both"/>
         <w:rPr>
           <w:rFonts w:ascii="Dax-Regular" w:hAnsi="Dax-Regular"/>
@@ -273,6 +750,7 @@
         </w:rPr>
         <w:t>“</w:t>
       </w:r>
+      <w:proofErr w:type="spellStart"/>
       <w:r>
         <w:rPr>
           <w:rFonts w:ascii="Dax-Regular" w:hAnsi="Dax-Regular"/>
@@ -282,7 +760,19 @@
           <w:iCs/>
           <w:lang w:val="es-ES"/>
         </w:rPr>
-        <w:t>book”</w:t>
+        <w:t>book</w:t>
+      </w:r>
+      <w:proofErr w:type="spellEnd"/>
+      <w:r>
+        <w:rPr>
+          <w:rFonts w:ascii="Dax-Regular" w:hAnsi="Dax-Regular"/>
+          <w:b/>
+          <w:bCs/>
+          <w:i/>
+          <w:iCs/>
+          <w:lang w:val="es-ES"/>
+        </w:rPr>
+        <w:t>”</w:t>
       </w:r>
       <w:r>
         <w:rPr>
@@ -294,12 +784,84 @@
     </w:p>
     <w:p>
       <w:pPr>
-        <w:pStyle w:val="ListParagraph"/>
+        <w:pStyle w:val="Prrafodelista"/>
+        <w:spacing w:after="0" w:line="240" w:lineRule="auto"/>
+        <w:ind w:left="360"/>
+        <w:jc w:val="both"/>
+        <w:rPr>
+          <w:rFonts w:ascii="Dax-Regular" w:hAnsi="Dax-Regular"/>
+          <w:lang w:val="es-419"/>
+        </w:rPr>
+      </w:pPr>
+    </w:p>
+    <w:p>
+      <w:pPr>
+        <w:pStyle w:val="Prrafodelista"/>
+        <w:spacing w:after="0" w:line="240" w:lineRule="auto"/>
+        <w:ind w:left="360"/>
+        <w:jc w:val="both"/>
+        <w:rPr>
+          <w:rFonts w:ascii="Dax-Regular" w:hAnsi="Dax-Regular"/>
+          <w:lang w:val="es-ES"/>
+        </w:rPr>
+      </w:pPr>
+      <w:r>
+        <w:rPr>
+          <w:rFonts w:ascii="Dax-Regular" w:hAnsi="Dax-Regular"/>
+          <w:b/>
+          <w:bCs/>
+          <w:lang w:val="es-ES"/>
+        </w:rPr>
+        <w:t>“</w:t>
+      </w:r>
+      <w:proofErr w:type="spellStart"/>
+      <w:r>
+        <w:rPr>
+          <w:rFonts w:ascii="Dax-Regular" w:hAnsi="Dax-Regular"/>
+          <w:b/>
+          <w:bCs/>
+          <w:lang w:val="es-ES"/>
+        </w:rPr>
+        <w:t>book</w:t>
+      </w:r>
+      <w:proofErr w:type="spellEnd"/>
+      <w:r>
+        <w:rPr>
+          <w:rFonts w:ascii="Dax-Regular" w:hAnsi="Dax-Regular"/>
+          <w:b/>
+          <w:bCs/>
+          <w:lang w:val="es-ES"/>
+        </w:rPr>
+        <w:t>”</w:t>
+      </w:r>
+      <w:r>
+        <w:rPr>
+          <w:rFonts w:ascii="Dax-Regular" w:hAnsi="Dax-Regular"/>
+          <w:lang w:val="es-ES"/>
+        </w:rPr>
+        <w:t xml:space="preserve"> es el valor a asignar en la llave </w:t>
+      </w:r>
+    </w:p>
+    <w:p>
+      <w:pPr>
+        <w:pStyle w:val="Prrafodelista"/>
+        <w:spacing w:after="0" w:line="240" w:lineRule="auto"/>
+        <w:ind w:left="360"/>
+        <w:jc w:val="both"/>
+        <w:rPr>
+          <w:rFonts w:ascii="Dax-Regular" w:hAnsi="Dax-Regular"/>
+          <w:lang w:val="es-419"/>
+        </w:rPr>
+      </w:pPr>
+    </w:p>
+    <w:p>
+      <w:pPr>
+        <w:pStyle w:val="Prrafodelista"/>
         <w:numPr>
           <w:ilvl w:val="0"/>
           <w:numId w:val="1"/>
         </w:numPr>
-        <w:spacing w:after="0"/>
+        <w:spacing w:after="0" w:line="240" w:lineRule="auto"/>
         <w:jc w:val="both"/>
         <w:rPr>
           <w:rFonts w:ascii="Dax-Regular" w:hAnsi="Dax-Regular"/>
@@ -332,7 +894,103 @@
     </w:p>
     <w:p>
       <w:pPr>
-        <w:pStyle w:val="ListParagraph"/>
+        <w:pStyle w:val="Prrafodelista"/>
+        <w:spacing w:after="0" w:line="240" w:lineRule="auto"/>
+        <w:ind w:left="360"/>
+        <w:jc w:val="both"/>
+        <w:rPr>
+          <w:rFonts w:ascii="Dax-Regular" w:hAnsi="Dax-Regular"/>
+          <w:lang w:val="es-419"/>
+        </w:rPr>
+      </w:pPr>
+    </w:p>
+    <w:p>
+      <w:pPr>
+        <w:pStyle w:val="Prrafodelista"/>
+        <w:spacing w:after="0" w:line="240" w:lineRule="auto"/>
+        <w:ind w:left="360"/>
+        <w:jc w:val="both"/>
+        <w:rPr>
+          <w:rFonts w:ascii="Dax-Regular" w:hAnsi="Dax-Regular"/>
+          <w:lang w:val="es-419"/>
+        </w:rPr>
+      </w:pPr>
+      <w:r>
+        <w:rPr>
+          <w:rFonts w:ascii="Dax-Regular" w:hAnsi="Dax-Regular"/>
+          <w:lang w:val="es-419"/>
+        </w:rPr>
+        <w:t xml:space="preserve">La funcion  </w:t>
+      </w:r>
+      <w:r>
+        <w:rPr>
+          <w:rFonts w:ascii="Dax-Regular" w:hAnsi="Dax-Regular"/>
+          <w:b/>
+          <w:bCs/>
+          <w:lang w:val="es-419"/>
+        </w:rPr>
+        <w:t>“mp.get(…)”</w:t>
+      </w:r>
+      <w:r>
+        <w:rPr>
+          <w:rFonts w:ascii="Dax-Regular" w:hAnsi="Dax-Regular"/>
+          <w:b/>
+          <w:bCs/>
+          <w:lang w:val="es-419"/>
+        </w:rPr>
+        <w:t xml:space="preserve"> </w:t>
+      </w:r>
+      <w:r>
+        <w:rPr>
+          <w:rFonts w:ascii="Dax-Regular" w:hAnsi="Dax-Regular"/>
+          <w:lang w:val="es-419"/>
+        </w:rPr>
+        <w:t>tiene como parametros el map</w:t>
+      </w:r>
+      <w:r>
+        <w:rPr>
+          <w:rFonts w:ascii="Dax-Regular" w:hAnsi="Dax-Regular"/>
+          <w:lang w:val="es-419"/>
+        </w:rPr>
+        <w:t xml:space="preserve"> (donde se guarda la pareja de datos</w:t>
+      </w:r>
+      <w:r>
+        <w:rPr>
+          <w:rFonts w:ascii="Dax-Regular" w:hAnsi="Dax-Regular"/>
+          <w:lang w:val="es-419"/>
+        </w:rPr>
+        <w:t>)</w:t>
+      </w:r>
+      <w:r>
+        <w:rPr>
+          <w:rFonts w:ascii="Dax-Regular" w:hAnsi="Dax-Regular"/>
+          <w:lang w:val="es-419"/>
+        </w:rPr>
+        <w:t xml:space="preserve"> y el nombre de una llave en especifico, es decir dada un allave se retorna el valor asociado a esa llave</w:t>
+      </w:r>
+      <w:r>
+        <w:rPr>
+          <w:rFonts w:ascii="Dax-Regular" w:hAnsi="Dax-Regular"/>
+          <w:lang w:val="es-419"/>
+        </w:rPr>
+        <w:t>.</w:t>
+      </w:r>
+    </w:p>
+    <w:p>
+      <w:pPr>
+        <w:pStyle w:val="Prrafodelista"/>
+        <w:spacing w:after="0" w:line="240" w:lineRule="auto"/>
+        <w:ind w:left="360"/>
+        <w:jc w:val="both"/>
+        <w:rPr>
+          <w:rFonts w:ascii="Dax-Regular" w:hAnsi="Dax-Regular"/>
+          <w:lang w:val="es-419"/>
+        </w:rPr>
+      </w:pPr>
+    </w:p>
+    <w:p>
+      <w:pPr>
+        <w:pStyle w:val="Prrafodelista"/>
         <w:numPr>
           <w:ilvl w:val="0"/>
           <w:numId w:val="1"/>
@@ -367,6 +1025,7 @@
         </w:rPr>
         <w:t>“</w:t>
       </w:r>
+      <w:proofErr w:type="spellStart"/>
       <w:r>
         <w:rPr>
           <w:rFonts w:ascii="Dax-Regular" w:hAnsi="Dax-Regular"/>
@@ -376,7 +1035,19 @@
           <w:iCs/>
           <w:lang w:val="es-ES"/>
         </w:rPr>
-        <w:t>year”</w:t>
+        <w:t>year</w:t>
+      </w:r>
+      <w:proofErr w:type="spellEnd"/>
+      <w:r>
+        <w:rPr>
+          <w:rFonts w:ascii="Dax-Regular" w:hAnsi="Dax-Regular"/>
+          <w:b/>
+          <w:bCs/>
+          <w:i/>
+          <w:iCs/>
+          <w:lang w:val="es-ES"/>
+        </w:rPr>
+        <w:t>”</w:t>
       </w:r>
       <w:r>
         <w:rPr>
@@ -397,7 +1068,79 @@
     </w:p>
     <w:p>
       <w:pPr>
-        <w:pStyle w:val="ListParagraph"/>
+        <w:pStyle w:val="Prrafodelista"/>
+        <w:spacing w:after="0"/>
+        <w:ind w:left="360"/>
+        <w:jc w:val="both"/>
+        <w:rPr>
+          <w:rFonts w:ascii="Dax-Regular" w:hAnsi="Dax-Regular"/>
+          <w:lang w:val="es-ES"/>
+        </w:rPr>
+      </w:pPr>
+    </w:p>
+    <w:p>
+      <w:pPr>
+        <w:pStyle w:val="Prrafodelista"/>
+        <w:spacing w:after="0"/>
+        <w:ind w:left="360"/>
+        <w:jc w:val="both"/>
+        <w:rPr>
+          <w:rFonts w:ascii="Dax-Regular" w:hAnsi="Dax-Regular"/>
+          <w:lang w:val="es-ES"/>
+        </w:rPr>
+      </w:pPr>
+      <w:r>
+        <w:rPr>
+          <w:rFonts w:ascii="Dax-Regular" w:hAnsi="Dax-Regular"/>
+          <w:b/>
+          <w:bCs/>
+          <w:lang w:val="es-ES"/>
+        </w:rPr>
+        <w:t>“</w:t>
+      </w:r>
+      <w:proofErr w:type="spellStart"/>
+      <w:r>
+        <w:rPr>
+          <w:rFonts w:ascii="Dax-Regular" w:hAnsi="Dax-Regular"/>
+          <w:b/>
+          <w:bCs/>
+          <w:lang w:val="es-ES"/>
+        </w:rPr>
+        <w:t>year</w:t>
+      </w:r>
+      <w:proofErr w:type="spellEnd"/>
+      <w:r>
+        <w:rPr>
+          <w:rFonts w:ascii="Dax-Regular" w:hAnsi="Dax-Regular"/>
+          <w:b/>
+          <w:bCs/>
+          <w:lang w:val="es-ES"/>
+        </w:rPr>
+        <w:t>”</w:t>
+      </w:r>
+      <w:r>
+        <w:rPr>
+          <w:rFonts w:ascii="Dax-Regular" w:hAnsi="Dax-Regular"/>
+          <w:lang w:val="es-ES"/>
+        </w:rPr>
+        <w:t xml:space="preserve"> es el nombre que corresponde a la llave asociada a la pareja.</w:t>
+      </w:r>
+    </w:p>
+    <w:p>
+      <w:pPr>
+        <w:pStyle w:val="Prrafodelista"/>
+        <w:spacing w:after="0"/>
+        <w:ind w:left="360"/>
+        <w:jc w:val="both"/>
+        <w:rPr>
+          <w:rFonts w:ascii="Dax-Regular" w:hAnsi="Dax-Regular"/>
+          <w:lang w:val="es-419"/>
+        </w:rPr>
+      </w:pPr>
+    </w:p>
+    <w:p>
+      <w:pPr>
+        <w:pStyle w:val="Prrafodelista"/>
         <w:numPr>
           <w:ilvl w:val="0"/>
           <w:numId w:val="1"/>
@@ -423,7 +1166,29 @@
           <w:bCs/>
           <w:lang w:val="es-ES"/>
         </w:rPr>
-        <w:t>“me.getValue(…)”</w:t>
+        <w:t>“</w:t>
+      </w:r>
+      <w:proofErr w:type="spellStart"/>
+      <w:proofErr w:type="gramStart"/>
+      <w:r>
+        <w:rPr>
+          <w:rFonts w:ascii="Dax-Regular" w:hAnsi="Dax-Regular"/>
+          <w:b/>
+          <w:bCs/>
+          <w:lang w:val="es-ES"/>
+        </w:rPr>
+        <w:t>me.getValue</w:t>
+      </w:r>
+      <w:proofErr w:type="spellEnd"/>
+      <w:proofErr w:type="gramEnd"/>
+      <w:r>
+        <w:rPr>
+          <w:rFonts w:ascii="Dax-Regular" w:hAnsi="Dax-Regular"/>
+          <w:b/>
+          <w:bCs/>
+          <w:lang w:val="es-ES"/>
+        </w:rPr>
+        <w:t>(…)”</w:t>
       </w:r>
       <w:r>
         <w:rPr>
@@ -431,6 +1196,90 @@
           <w:lang w:val="es-ES"/>
         </w:rPr>
         <w:t>?</w:t>
+      </w:r>
+    </w:p>
+    <w:p>
+      <w:pPr>
+        <w:pStyle w:val="Prrafodelista"/>
+        <w:spacing w:after="0"/>
+        <w:ind w:left="360"/>
+        <w:jc w:val="both"/>
+        <w:rPr>
+          <w:rFonts w:ascii="Dax-Regular" w:hAnsi="Dax-Regular"/>
+          <w:lang w:val="es-419"/>
+        </w:rPr>
+      </w:pPr>
+      <w:r>
+        <w:rPr>
+          <w:rFonts w:ascii="Dax-Regular" w:hAnsi="Dax-Regular"/>
+          <w:lang w:val="es-ES"/>
+        </w:rPr>
+        <w:t xml:space="preserve">La instrucción </w:t>
+      </w:r>
+      <w:r>
+        <w:rPr>
+          <w:rFonts w:ascii="Dax-Regular" w:hAnsi="Dax-Regular"/>
+          <w:b/>
+          <w:bCs/>
+          <w:lang w:val="es-ES"/>
+        </w:rPr>
+        <w:t>“</w:t>
+      </w:r>
+      <w:proofErr w:type="spellStart"/>
+      <w:proofErr w:type="gramStart"/>
+      <w:r>
+        <w:rPr>
+          <w:rFonts w:ascii="Dax-Regular" w:hAnsi="Dax-Regular"/>
+          <w:b/>
+          <w:bCs/>
+          <w:lang w:val="es-ES"/>
+        </w:rPr>
+        <w:t>me.getValue</w:t>
+      </w:r>
+      <w:proofErr w:type="spellEnd"/>
+      <w:proofErr w:type="gramEnd"/>
+      <w:r>
+        <w:rPr>
+          <w:rFonts w:ascii="Dax-Regular" w:hAnsi="Dax-Regular"/>
+          <w:b/>
+          <w:bCs/>
+          <w:lang w:val="es-ES"/>
+        </w:rPr>
+        <w:t>(…)”</w:t>
+      </w:r>
+      <w:r>
+        <w:rPr>
+          <w:rFonts w:ascii="Dax-Regular" w:hAnsi="Dax-Regular"/>
+          <w:lang w:val="es-ES"/>
+        </w:rPr>
+        <w:t xml:space="preserve"> retorna el valor asociado de una pareja llave-valor y en donde el argumento es el nodo con la pareja llave-valor.</w:t>
+      </w:r>
+    </w:p>
+    <w:p>
+      <w:pPr>
+        <w:spacing w:after="0"/>
+        <w:jc w:val="both"/>
+        <w:rPr>
+          <w:rFonts w:ascii="Dax-Regular" w:hAnsi="Dax-Regular"/>
+          <w:lang w:val="es-419"/>
+        </w:rPr>
+      </w:pPr>
+    </w:p>
+    <w:p>
+      <w:pPr>
+        <w:spacing w:after="0"/>
+        <w:jc w:val="both"/>
+        <w:rPr>
+          <w:rFonts w:ascii="Dax-Regular" w:hAnsi="Dax-Regular"/>
+          <w:lang w:val="es-419"/>
+        </w:rPr>
+      </w:pPr>
+      <w:r>
+        <w:rPr>
+          <w:rFonts w:ascii="Dax-Regular" w:hAnsi="Dax-Regular"/>
+          <w:lang w:val="es-419"/>
+        </w:rPr>
+        <w:t xml:space="preserve"> </w:t>
       </w:r>
     </w:p>
     <w:p>
@@ -973,13 +1822,13 @@
       <w:noProof/>
     </w:rPr>
   </w:style>
-  <w:style w:type="character" w:default="1" w:styleId="DefaultParagraphFont">
+  <w:style w:type="character" w:default="1" w:styleId="Fuentedeprrafopredeter">
     <w:name w:val="Default Paragraph Font"/>
     <w:uiPriority w:val="1"/>
     <w:semiHidden/>
     <w:unhideWhenUsed/>
   </w:style>
-  <w:style w:type="table" w:default="1" w:styleId="TableNormal">
+  <w:style w:type="table" w:default="1" w:styleId="Tablanormal">
     <w:name w:val="Normal Table"/>
     <w:uiPriority w:val="99"/>
     <w:semiHidden/>
@@ -994,17 +1843,17 @@
       </w:tblCellMar>
     </w:tblPr>
   </w:style>
-  <w:style w:type="numbering" w:default="1" w:styleId="NoList">
+  <w:style w:type="numbering" w:default="1" w:styleId="Sinlista">
     <w:name w:val="No List"/>
     <w:uiPriority w:val="99"/>
     <w:semiHidden/>
     <w:unhideWhenUsed/>
   </w:style>
-  <w:style w:type="paragraph" w:styleId="Title">
+  <w:style w:type="paragraph" w:styleId="Ttulo">
     <w:name w:val="Title"/>
     <w:basedOn w:val="Normal"/>
     <w:next w:val="Normal"/>
-    <w:link w:val="TitleChar"/>
+    <w:link w:val="TtuloCar"/>
     <w:uiPriority w:val="10"/>
     <w:qFormat/>
     <w:rsid w:val="00BA3B38"/>
@@ -1020,10 +1869,10 @@
       <w:szCs w:val="56"/>
     </w:rPr>
   </w:style>
-  <w:style w:type="character" w:customStyle="1" w:styleId="TitleChar">
-    <w:name w:val="Title Char"/>
-    <w:basedOn w:val="DefaultParagraphFont"/>
-    <w:link w:val="Title"/>
+  <w:style w:type="character" w:customStyle="1" w:styleId="TtuloCar">
+    <w:name w:val="Título Car"/>
+    <w:basedOn w:val="Fuentedeprrafopredeter"/>
+    <w:link w:val="Ttulo"/>
     <w:uiPriority w:val="10"/>
     <w:rsid w:val="00BA3B38"/>
     <w:rPr>
@@ -1035,7 +1884,7 @@
       <w:szCs w:val="56"/>
     </w:rPr>
   </w:style>
-  <w:style w:type="paragraph" w:styleId="ListParagraph">
+  <w:style w:type="paragraph" w:styleId="Prrafodelista">
     <w:name w:val="List Paragraph"/>
     <w:basedOn w:val="Normal"/>
     <w:uiPriority w:val="34"/>
@@ -1049,9 +1898,9 @@
       <w:noProof w:val="0"/>
     </w:rPr>
   </w:style>
-  <w:style w:type="character" w:styleId="CommentReference">
+  <w:style w:type="character" w:styleId="Refdecomentario">
     <w:name w:val="annotation reference"/>
-    <w:basedOn w:val="DefaultParagraphFont"/>
+    <w:basedOn w:val="Fuentedeprrafopredeter"/>
     <w:uiPriority w:val="99"/>
     <w:semiHidden/>
     <w:unhideWhenUsed/>
@@ -1061,10 +1910,10 @@
       <w:szCs w:val="16"/>
     </w:rPr>
   </w:style>
-  <w:style w:type="paragraph" w:styleId="CommentText">
+  <w:style w:type="paragraph" w:styleId="Textocomentario">
     <w:name w:val="annotation text"/>
     <w:basedOn w:val="Normal"/>
-    <w:link w:val="CommentTextChar"/>
+    <w:link w:val="TextocomentarioCar"/>
     <w:uiPriority w:val="99"/>
     <w:semiHidden/>
     <w:unhideWhenUsed/>
@@ -1078,10 +1927,10 @@
       <w:szCs w:val="20"/>
     </w:rPr>
   </w:style>
-  <w:style w:type="character" w:customStyle="1" w:styleId="CommentTextChar">
-    <w:name w:val="Comment Text Char"/>
-    <w:basedOn w:val="DefaultParagraphFont"/>
-    <w:link w:val="CommentText"/>
+  <w:style w:type="character" w:customStyle="1" w:styleId="TextocomentarioCar">
+    <w:name w:val="Texto comentario Car"/>
+    <w:basedOn w:val="Fuentedeprrafopredeter"/>
+    <w:link w:val="Textocomentario"/>
     <w:uiPriority w:val="99"/>
     <w:semiHidden/>
     <w:rsid w:val="00A442AC"/>
@@ -1389,18 +2238,18 @@
 </file>
 
 <file path=customXml/item1.xml><?xml version="1.0" encoding="utf-8"?>
+<p:properties xmlns:p="http://schemas.microsoft.com/office/2006/metadata/properties" xmlns:xsi="http://www.w3.org/2001/XMLSchema-instance" xmlns:pc="http://schemas.microsoft.com/office/infopath/2007/PartnerControls">
+  <documentManagement/>
+</p:properties>
+</file>
+
+<file path=customXml/item2.xml><?xml version="1.0" encoding="utf-8"?>
 <?mso-contentType ?>
 <FormTemplates xmlns="http://schemas.microsoft.com/sharepoint/v3/contenttype/forms">
   <Display>DocumentLibraryForm</Display>
   <Edit>DocumentLibraryForm</Edit>
   <New>DocumentLibraryForm</New>
 </FormTemplates>
-</file>
-
-<file path=customXml/item2.xml><?xml version="1.0" encoding="utf-8"?>
-<p:properties xmlns:p="http://schemas.microsoft.com/office/2006/metadata/properties" xmlns:xsi="http://www.w3.org/2001/XMLSchema-instance" xmlns:pc="http://schemas.microsoft.com/office/infopath/2007/PartnerControls">
-  <documentManagement/>
-</p:properties>
 </file>
 
 <file path=customXml/item3.xml><?xml version="1.0" encoding="utf-8"?>
@@ -1621,18 +2470,18 @@
 </file>
 
 <file path=customXml/itemProps1.xml><?xml version="1.0" encoding="utf-8"?>
-<ds:datastoreItem xmlns:ds="http://schemas.openxmlformats.org/officeDocument/2006/customXml" ds:itemID="{1F59EA8B-1FA8-40D2-A8B0-61B9CE1E4579}">
+<ds:datastoreItem xmlns:ds="http://schemas.openxmlformats.org/officeDocument/2006/customXml" ds:itemID="{8542EACB-7939-45C8-99C3-B6897CA7A7EF}">
   <ds:schemaRefs>
-    <ds:schemaRef ds:uri="http://schemas.microsoft.com/sharepoint/v3/contenttype/forms"/>
+    <ds:schemaRef ds:uri="http://schemas.microsoft.com/office/2006/metadata/properties"/>
+    <ds:schemaRef ds:uri="http://schemas.microsoft.com/office/infopath/2007/PartnerControls"/>
   </ds:schemaRefs>
 </ds:datastoreItem>
 </file>
 
 <file path=customXml/itemProps2.xml><?xml version="1.0" encoding="utf-8"?>
-<ds:datastoreItem xmlns:ds="http://schemas.openxmlformats.org/officeDocument/2006/customXml" ds:itemID="{8542EACB-7939-45C8-99C3-B6897CA7A7EF}">
+<ds:datastoreItem xmlns:ds="http://schemas.openxmlformats.org/officeDocument/2006/customXml" ds:itemID="{1F59EA8B-1FA8-40D2-A8B0-61B9CE1E4579}">
   <ds:schemaRefs>
-    <ds:schemaRef ds:uri="http://schemas.microsoft.com/office/2006/metadata/properties"/>
-    <ds:schemaRef ds:uri="http://schemas.microsoft.com/office/infopath/2007/PartnerControls"/>
+    <ds:schemaRef ds:uri="http://schemas.microsoft.com/sharepoint/v3/contenttype/forms"/>
   </ds:schemaRefs>
 </ds:datastoreItem>
 </file>

</xml_diff>